<commit_message>
Updated sprint one document
</commit_message>
<xml_diff>
--- a/SE-Group6Project.docx
+++ b/SE-Group6Project.docx
@@ -72,6 +72,242 @@
           <w:rtl w:val="0"/>
         </w:rPr>
         <w:t xml:space="preserve">Henry Sills</w:t>
+      </w:r>
+    </w:p>
+    <w:p>
+      <w:pPr>
+        <w:rPr>
+          <w:b w:val="1"/>
+          <w:sz w:val="36"/>
+          <w:szCs w:val="36"/>
+        </w:rPr>
+      </w:pPr>
+      <w:r>
+        <w:rPr>
+          <w:rtl w:val="0"/>
+        </w:rPr>
+      </w:r>
+    </w:p>
+    <w:p>
+      <w:pPr>
+        <w:rPr>
+          <w:b w:val="1"/>
+          <w:sz w:val="36"/>
+          <w:szCs w:val="36"/>
+        </w:rPr>
+      </w:pPr>
+      <w:r>
+        <w:rPr>
+          <w:rtl w:val="0"/>
+        </w:rPr>
+      </w:r>
+    </w:p>
+    <w:p>
+      <w:pPr>
+        <w:rPr>
+          <w:b w:val="1"/>
+          <w:sz w:val="36"/>
+          <w:szCs w:val="36"/>
+        </w:rPr>
+      </w:pPr>
+      <w:r>
+        <w:rPr>
+          <w:rtl w:val="0"/>
+        </w:rPr>
+      </w:r>
+    </w:p>
+    <w:p>
+      <w:pPr>
+        <w:rPr>
+          <w:b w:val="1"/>
+          <w:sz w:val="36"/>
+          <w:szCs w:val="36"/>
+        </w:rPr>
+      </w:pPr>
+      <w:r>
+        <w:rPr>
+          <w:rtl w:val="0"/>
+        </w:rPr>
+      </w:r>
+    </w:p>
+    <w:p>
+      <w:pPr>
+        <w:jc w:val="center"/>
+        <w:rPr>
+          <w:b w:val="1"/>
+          <w:sz w:val="60"/>
+          <w:szCs w:val="60"/>
+        </w:rPr>
+      </w:pPr>
+      <w:r>
+        <w:rPr>
+          <w:b w:val="1"/>
+          <w:sz w:val="60"/>
+          <w:szCs w:val="60"/>
+          <w:rtl w:val="0"/>
+        </w:rPr>
+        <w:t xml:space="preserve">Software Engineering Semester Project</w:t>
+      </w:r>
+    </w:p>
+    <w:p>
+      <w:pPr>
+        <w:jc w:val="center"/>
+        <w:rPr>
+          <w:b w:val="1"/>
+          <w:sz w:val="60"/>
+          <w:szCs w:val="60"/>
+        </w:rPr>
+      </w:pPr>
+      <w:r>
+        <w:rPr>
+          <w:rtl w:val="0"/>
+        </w:rPr>
+      </w:r>
+    </w:p>
+    <w:p>
+      <w:pPr>
+        <w:jc w:val="center"/>
+        <w:rPr>
+          <w:b w:val="1"/>
+          <w:sz w:val="60"/>
+          <w:szCs w:val="60"/>
+        </w:rPr>
+      </w:pPr>
+      <w:r>
+        <w:rPr>
+          <w:b w:val="1"/>
+          <w:sz w:val="60"/>
+          <w:szCs w:val="60"/>
+          <w:rtl w:val="0"/>
+        </w:rPr>
+        <w:t xml:space="preserve">Sprint 1: Software Requirements Analysis</w:t>
+      </w:r>
+    </w:p>
+    <w:p>
+      <w:pPr>
+        <w:jc w:val="center"/>
+        <w:rPr>
+          <w:b w:val="1"/>
+          <w:sz w:val="60"/>
+          <w:szCs w:val="60"/>
+        </w:rPr>
+      </w:pPr>
+      <w:r>
+        <w:rPr>
+          <w:rtl w:val="0"/>
+        </w:rPr>
+      </w:r>
+    </w:p>
+    <w:p>
+      <w:pPr>
+        <w:rPr>
+          <w:b w:val="1"/>
+          <w:sz w:val="36"/>
+          <w:szCs w:val="36"/>
+        </w:rPr>
+      </w:pPr>
+      <w:r>
+        <w:rPr>
+          <w:rtl w:val="0"/>
+        </w:rPr>
+      </w:r>
+    </w:p>
+    <w:p>
+      <w:pPr>
+        <w:rPr>
+          <w:b w:val="1"/>
+          <w:sz w:val="36"/>
+          <w:szCs w:val="36"/>
+        </w:rPr>
+      </w:pPr>
+      <w:r>
+        <w:rPr>
+          <w:rtl w:val="0"/>
+        </w:rPr>
+      </w:r>
+    </w:p>
+    <w:p>
+      <w:pPr>
+        <w:rPr>
+          <w:b w:val="1"/>
+          <w:sz w:val="36"/>
+          <w:szCs w:val="36"/>
+        </w:rPr>
+      </w:pPr>
+      <w:r>
+        <w:rPr>
+          <w:rtl w:val="0"/>
+        </w:rPr>
+      </w:r>
+    </w:p>
+    <w:p>
+      <w:pPr>
+        <w:rPr>
+          <w:b w:val="1"/>
+          <w:sz w:val="36"/>
+          <w:szCs w:val="36"/>
+        </w:rPr>
+      </w:pPr>
+      <w:r>
+        <w:rPr>
+          <w:rtl w:val="0"/>
+        </w:rPr>
+      </w:r>
+    </w:p>
+    <w:p>
+      <w:pPr>
+        <w:rPr>
+          <w:b w:val="1"/>
+          <w:sz w:val="36"/>
+          <w:szCs w:val="36"/>
+        </w:rPr>
+      </w:pPr>
+      <w:r>
+        <w:rPr>
+          <w:rtl w:val="0"/>
+        </w:rPr>
+      </w:r>
+    </w:p>
+    <w:p>
+      <w:pPr>
+        <w:rPr>
+          <w:b w:val="1"/>
+          <w:sz w:val="36"/>
+          <w:szCs w:val="36"/>
+        </w:rPr>
+      </w:pPr>
+      <w:r>
+        <w:rPr>
+          <w:rtl w:val="0"/>
+        </w:rPr>
+      </w:r>
+    </w:p>
+    <w:p>
+      <w:pPr>
+        <w:rPr>
+          <w:b w:val="1"/>
+          <w:sz w:val="36"/>
+          <w:szCs w:val="36"/>
+        </w:rPr>
+      </w:pPr>
+      <w:r>
+        <w:rPr>
+          <w:rtl w:val="0"/>
+        </w:rPr>
+      </w:r>
+    </w:p>
+    <w:p>
+      <w:pPr>
+        <w:rPr>
+          <w:b w:val="1"/>
+          <w:sz w:val="36"/>
+          <w:szCs w:val="36"/>
+        </w:rPr>
+      </w:pPr>
+      <w:r>
+        <w:rPr>
+          <w:rtl w:val="0"/>
+        </w:rPr>
       </w:r>
     </w:p>
     <w:p>
@@ -630,123 +866,6 @@
     <w:p>
       <w:pPr>
         <w:rPr>
-          <w:sz w:val="24"/>
-          <w:szCs w:val="24"/>
-        </w:rPr>
-      </w:pPr>
-      <w:r>
-        <w:rPr>
-          <w:rtl w:val="0"/>
-        </w:rPr>
-      </w:r>
-    </w:p>
-    <w:p>
-      <w:pPr>
-        <w:rPr>
-          <w:sz w:val="24"/>
-          <w:szCs w:val="24"/>
-        </w:rPr>
-      </w:pPr>
-      <w:r>
-        <w:rPr>
-          <w:rtl w:val="0"/>
-        </w:rPr>
-      </w:r>
-    </w:p>
-    <w:p>
-      <w:pPr>
-        <w:rPr>
-          <w:sz w:val="24"/>
-          <w:szCs w:val="24"/>
-        </w:rPr>
-      </w:pPr>
-      <w:r>
-        <w:rPr>
-          <w:rtl w:val="0"/>
-        </w:rPr>
-      </w:r>
-    </w:p>
-    <w:p>
-      <w:pPr>
-        <w:rPr>
-          <w:sz w:val="24"/>
-          <w:szCs w:val="24"/>
-        </w:rPr>
-      </w:pPr>
-      <w:r>
-        <w:rPr>
-          <w:rtl w:val="0"/>
-        </w:rPr>
-      </w:r>
-    </w:p>
-    <w:p>
-      <w:pPr>
-        <w:rPr>
-          <w:sz w:val="24"/>
-          <w:szCs w:val="24"/>
-        </w:rPr>
-      </w:pPr>
-      <w:r>
-        <w:rPr>
-          <w:rtl w:val="0"/>
-        </w:rPr>
-      </w:r>
-    </w:p>
-    <w:p>
-      <w:pPr>
-        <w:rPr>
-          <w:sz w:val="24"/>
-          <w:szCs w:val="24"/>
-        </w:rPr>
-      </w:pPr>
-      <w:r>
-        <w:rPr>
-          <w:rtl w:val="0"/>
-        </w:rPr>
-      </w:r>
-    </w:p>
-    <w:p>
-      <w:pPr>
-        <w:rPr>
-          <w:sz w:val="24"/>
-          <w:szCs w:val="24"/>
-        </w:rPr>
-      </w:pPr>
-      <w:r>
-        <w:rPr>
-          <w:rtl w:val="0"/>
-        </w:rPr>
-      </w:r>
-    </w:p>
-    <w:p>
-      <w:pPr>
-        <w:rPr>
-          <w:sz w:val="24"/>
-          <w:szCs w:val="24"/>
-        </w:rPr>
-      </w:pPr>
-      <w:r>
-        <w:rPr>
-          <w:rtl w:val="0"/>
-        </w:rPr>
-      </w:r>
-    </w:p>
-    <w:p>
-      <w:pPr>
-        <w:rPr>
-          <w:sz w:val="24"/>
-          <w:szCs w:val="24"/>
-        </w:rPr>
-      </w:pPr>
-      <w:r>
-        <w:rPr>
-          <w:rtl w:val="0"/>
-        </w:rPr>
-      </w:r>
-    </w:p>
-    <w:p>
-      <w:pPr>
-        <w:rPr>
           <w:b w:val="1"/>
           <w:sz w:val="36"/>
           <w:szCs w:val="36"/>
@@ -836,12 +955,12 @@
           <wp:inline distB="114300" distT="114300" distL="114300" distR="114300">
             <wp:extent cx="5367338" cy="3961815"/>
             <wp:effectExtent b="0" l="0" r="0" t="0"/>
-            <wp:docPr id="1" name="image2.jpg"/>
+            <wp:docPr id="3" name="image4.jpg"/>
             <a:graphic>
               <a:graphicData uri="http://schemas.openxmlformats.org/drawingml/2006/picture">
                 <pic:pic>
                   <pic:nvPicPr>
-                    <pic:cNvPr id="0" name="image2.jpg"/>
+                    <pic:cNvPr id="0" name="image4.jpg"/>
                     <pic:cNvPicPr preferRelativeResize="0"/>
                   </pic:nvPicPr>
                   <pic:blipFill>
@@ -961,6 +1080,71 @@
       </w:pPr>
       <w:r>
         <w:rPr>
+          <w:rtl w:val="0"/>
+        </w:rPr>
+      </w:r>
+    </w:p>
+    <w:p>
+      <w:pPr>
+        <w:rPr>
+          <w:sz w:val="24"/>
+          <w:szCs w:val="24"/>
+        </w:rPr>
+      </w:pPr>
+      <w:r>
+        <w:rPr>
+          <w:rtl w:val="0"/>
+        </w:rPr>
+      </w:r>
+    </w:p>
+    <w:p>
+      <w:pPr>
+        <w:rPr>
+          <w:sz w:val="24"/>
+          <w:szCs w:val="24"/>
+        </w:rPr>
+      </w:pPr>
+      <w:r>
+        <w:rPr>
+          <w:rtl w:val="0"/>
+        </w:rPr>
+      </w:r>
+    </w:p>
+    <w:p>
+      <w:pPr>
+        <w:rPr>
+          <w:sz w:val="24"/>
+          <w:szCs w:val="24"/>
+        </w:rPr>
+      </w:pPr>
+      <w:r>
+        <w:rPr>
+          <w:rtl w:val="0"/>
+        </w:rPr>
+      </w:r>
+    </w:p>
+    <w:p>
+      <w:pPr>
+        <w:rPr>
+          <w:sz w:val="24"/>
+          <w:szCs w:val="24"/>
+        </w:rPr>
+      </w:pPr>
+      <w:r>
+        <w:rPr>
+          <w:rtl w:val="0"/>
+        </w:rPr>
+      </w:r>
+    </w:p>
+    <w:p>
+      <w:pPr>
+        <w:rPr>
+          <w:sz w:val="24"/>
+          <w:szCs w:val="24"/>
+        </w:rPr>
+      </w:pPr>
+      <w:r>
+        <w:rPr>
           <w:sz w:val="24"/>
           <w:szCs w:val="24"/>
           <w:rtl w:val="0"/>
@@ -997,7 +1181,7 @@
           <wp:inline distB="114300" distT="114300" distL="114300" distR="114300">
             <wp:extent cx="5321128" cy="3786188"/>
             <wp:effectExtent b="0" l="0" r="0" t="0"/>
-            <wp:docPr id="3" name="image3.jpg"/>
+            <wp:docPr id="5" name="image3.jpg"/>
             <a:graphic>
               <a:graphicData uri="http://schemas.openxmlformats.org/drawingml/2006/picture">
                 <pic:pic>
@@ -1249,12 +1433,12 @@
           <wp:inline distB="114300" distT="114300" distL="114300" distR="114300">
             <wp:extent cx="5943600" cy="4597400"/>
             <wp:effectExtent b="0" l="0" r="0" t="0"/>
-            <wp:docPr id="2" name="image1.jpg"/>
+            <wp:docPr id="4" name="image5.jpg"/>
             <a:graphic>
               <a:graphicData uri="http://schemas.openxmlformats.org/drawingml/2006/picture">
                 <pic:pic>
                   <pic:nvPicPr>
-                    <pic:cNvPr id="0" name="image1.jpg"/>
+                    <pic:cNvPr id="0" name="image5.jpg"/>
                     <pic:cNvPicPr preferRelativeResize="0"/>
                   </pic:nvPicPr>
                   <pic:blipFill>
@@ -1363,28 +1547,43 @@
       </w:pPr>
       <w:r>
         <w:rPr>
+          <w:rtl w:val="0"/>
+        </w:rPr>
+      </w:r>
+    </w:p>
+    <w:p>
+      <w:pPr>
+        <w:spacing w:after="240" w:before="240" w:lineRule="auto"/>
+        <w:rPr>
           <w:b w:val="1"/>
           <w:sz w:val="48"/>
           <w:szCs w:val="48"/>
-          <w:rtl w:val="0"/>
-        </w:rPr>
-        <w:t xml:space="preserve">System Functional Specification</w:t>
-      </w:r>
-    </w:p>
-    <w:p>
-      <w:pPr>
-        <w:spacing w:after="240" w:before="240" w:lineRule="auto"/>
+        </w:rPr>
+      </w:pPr>
+      <w:r>
         <w:rPr>
           <w:b w:val="1"/>
           <w:sz w:val="48"/>
           <w:szCs w:val="48"/>
-        </w:rPr>
-      </w:pPr>
-      <w:r>
+          <w:rtl w:val="0"/>
+        </w:rPr>
+        <w:t xml:space="preserve">System Functional Specification</w:t>
+      </w:r>
+    </w:p>
+    <w:p>
+      <w:pPr>
+        <w:spacing w:after="240" w:before="240" w:lineRule="auto"/>
         <w:rPr>
           <w:b w:val="1"/>
           <w:sz w:val="48"/>
           <w:szCs w:val="48"/>
+        </w:rPr>
+      </w:pPr>
+      <w:r>
+        <w:rPr>
+          <w:b w:val="1"/>
+          <w:sz w:val="48"/>
+          <w:szCs w:val="48"/>
           <w:rtl w:val="0"/>
         </w:rPr>
         <w:t xml:space="preserve"> </w:t>
@@ -1430,7 +1629,7 @@
           <w:szCs w:val="32"/>
           <w:rtl w:val="0"/>
         </w:rPr>
-        <w:t xml:space="preserve">The backend of our system will define models for repository groups, and repositories. Once a webpage is visited it will instruct the backend to either call the API to get new data, or if the data is reasonably up to date (&lt;20 minutes old) it will use cached data. With the raw data it will parse it into the appropriate objects. The repository group model will essentially just be a collection of repositories. The reason to sort them into this higher level object though is for optimization reasons, and to get data on the entire group. Once a repository group is defined, it will go through the data provided and sort it into each repository. To lift some weight off of the resources on the front end we will use json objects inside the repository object so that it can be easily accessed by our JavaScript graphing libraries. Once all of the objects have been successfully populated it will send the objects via POST to the front end.</w:t>
+        <w:t xml:space="preserve">The backend of our system will define models for repository groups, and repositories. Once a web page is visited it will instruct the backend to either call the API to get new data, or if the data is reasonably up to date (&lt;20 minutes old) it will use cached data. With the raw data it will parse it into the appropriate objects. The repository group model will essentially just be a collection of repositories. The reason to sort them into this higher level object though is for optimization reasons, and to get data on the entire group. Once a repository group is defined, it will go through the data provided and sort it into each repository. To lift some weight off of the resources on the front end we will use json objects inside the repository object so that it can be easily accessed by our JavaScript graphing libraries. Once all of the objects have been successfully populated it will send the objects via POST to the front end.</w:t>
       </w:r>
     </w:p>
     <w:p>
@@ -1443,247 +1642,33 @@
       </w:pPr>
       <w:r>
         <w:rPr>
+          <w:sz w:val="40"/>
+          <w:szCs w:val="40"/>
+          <w:rtl w:val="0"/>
+        </w:rPr>
+        <w:t xml:space="preserve">Frontend</w:t>
+      </w:r>
+      <w:r>
+        <w:rPr>
+          <w:rtl w:val="0"/>
+        </w:rPr>
+      </w:r>
+    </w:p>
+    <w:p>
+      <w:pPr>
+        <w:spacing w:after="240" w:before="240" w:lineRule="auto"/>
+        <w:rPr>
           <w:sz w:val="32"/>
           <w:szCs w:val="32"/>
-          <w:rtl w:val="0"/>
-        </w:rPr>
-        <w:t xml:space="preserve"> </w:t>
-      </w:r>
-    </w:p>
-    <w:p>
-      <w:pPr>
-        <w:spacing w:after="240" w:before="240" w:lineRule="auto"/>
-        <w:rPr>
-          <w:sz w:val="40"/>
-          <w:szCs w:val="40"/>
-        </w:rPr>
-      </w:pPr>
-      <w:r>
-        <w:rPr>
-          <w:sz w:val="40"/>
-          <w:szCs w:val="40"/>
-          <w:rtl w:val="0"/>
-        </w:rPr>
-        <w:t xml:space="preserve">Frontend</w:t>
-      </w:r>
-    </w:p>
-    <w:p>
-      <w:pPr>
-        <w:spacing w:after="240" w:before="240" w:lineRule="auto"/>
+        </w:rPr>
+      </w:pPr>
+      <w:r>
         <w:rPr>
           <w:sz w:val="32"/>
           <w:szCs w:val="32"/>
-        </w:rPr>
-      </w:pPr>
-      <w:r>
-        <w:rPr>
-          <w:sz w:val="32"/>
-          <w:szCs w:val="32"/>
-          <w:rtl w:val="0"/>
-        </w:rPr>
-        <w:t xml:space="preserve"> </w:t>
-      </w:r>
-    </w:p>
-    <w:p>
-      <w:pPr>
-        <w:spacing w:after="240" w:before="240" w:lineRule="auto"/>
-        <w:rPr>
-          <w:sz w:val="32"/>
-          <w:szCs w:val="32"/>
-        </w:rPr>
-      </w:pPr>
-      <w:r>
-        <w:rPr>
-          <w:sz w:val="32"/>
-          <w:szCs w:val="32"/>
           <w:rtl w:val="0"/>
         </w:rPr>
         <w:t xml:space="preserve">Once the backend of the system sends the objects in json, the JavaScript will parse them into their own JavaScript objects. These objects will be strategically designed to easily be compatible with chartist.js, which we will be using to display data to be interpreted by the user.</w:t>
-      </w:r>
-    </w:p>
-    <w:p>
-      <w:pPr>
-        <w:rPr>
-          <w:rFonts w:ascii="Calibri" w:cs="Calibri" w:eastAsia="Calibri" w:hAnsi="Calibri"/>
-          <w:sz w:val="32"/>
-          <w:szCs w:val="32"/>
-        </w:rPr>
-      </w:pPr>
-      <w:r>
-        <w:rPr>
-          <w:rtl w:val="0"/>
-        </w:rPr>
-      </w:r>
-    </w:p>
-    <w:p>
-      <w:pPr>
-        <w:spacing w:after="240" w:before="240" w:lineRule="auto"/>
-        <w:rPr>
-          <w:sz w:val="32"/>
-          <w:szCs w:val="32"/>
-        </w:rPr>
-      </w:pPr>
-      <w:r>
-        <w:rPr>
-          <w:sz w:val="32"/>
-          <w:szCs w:val="32"/>
-          <w:rtl w:val="0"/>
-        </w:rPr>
-        <w:t xml:space="preserve"> </w:t>
-      </w:r>
-    </w:p>
-    <w:p>
-      <w:pPr>
-        <w:spacing w:after="240" w:before="240" w:lineRule="auto"/>
-        <w:rPr>
-          <w:sz w:val="32"/>
-          <w:szCs w:val="32"/>
-        </w:rPr>
-      </w:pPr>
-      <w:r>
-        <w:rPr>
-          <w:rtl w:val="0"/>
-        </w:rPr>
-      </w:r>
-    </w:p>
-    <w:p>
-      <w:pPr>
-        <w:spacing w:after="240" w:before="240" w:lineRule="auto"/>
-        <w:rPr>
-          <w:sz w:val="32"/>
-          <w:szCs w:val="32"/>
-        </w:rPr>
-      </w:pPr>
-      <w:r>
-        <w:rPr>
-          <w:rtl w:val="0"/>
-        </w:rPr>
-      </w:r>
-    </w:p>
-    <w:p>
-      <w:pPr>
-        <w:spacing w:after="240" w:before="240" w:lineRule="auto"/>
-        <w:rPr>
-          <w:sz w:val="32"/>
-          <w:szCs w:val="32"/>
-        </w:rPr>
-      </w:pPr>
-      <w:r>
-        <w:rPr>
-          <w:rtl w:val="0"/>
-        </w:rPr>
-      </w:r>
-    </w:p>
-    <w:p>
-      <w:pPr>
-        <w:spacing w:after="240" w:before="240" w:lineRule="auto"/>
-        <w:rPr>
-          <w:sz w:val="32"/>
-          <w:szCs w:val="32"/>
-        </w:rPr>
-      </w:pPr>
-      <w:r>
-        <w:rPr>
-          <w:rtl w:val="0"/>
-        </w:rPr>
-      </w:r>
-    </w:p>
-    <w:p>
-      <w:pPr>
-        <w:spacing w:after="240" w:before="240" w:lineRule="auto"/>
-        <w:rPr>
-          <w:sz w:val="32"/>
-          <w:szCs w:val="32"/>
-        </w:rPr>
-      </w:pPr>
-      <w:r>
-        <w:rPr>
-          <w:rtl w:val="0"/>
-        </w:rPr>
-      </w:r>
-    </w:p>
-    <w:p>
-      <w:pPr>
-        <w:spacing w:after="240" w:before="240" w:lineRule="auto"/>
-        <w:rPr>
-          <w:sz w:val="32"/>
-          <w:szCs w:val="32"/>
-        </w:rPr>
-      </w:pPr>
-      <w:r>
-        <w:rPr>
-          <w:rtl w:val="0"/>
-        </w:rPr>
-      </w:r>
-    </w:p>
-    <w:p>
-      <w:pPr>
-        <w:spacing w:after="240" w:before="240" w:lineRule="auto"/>
-        <w:rPr>
-          <w:sz w:val="32"/>
-          <w:szCs w:val="32"/>
-        </w:rPr>
-      </w:pPr>
-      <w:r>
-        <w:rPr>
-          <w:rtl w:val="0"/>
-        </w:rPr>
-      </w:r>
-    </w:p>
-    <w:p>
-      <w:pPr>
-        <w:spacing w:after="240" w:before="240" w:lineRule="auto"/>
-        <w:rPr>
-          <w:sz w:val="32"/>
-          <w:szCs w:val="32"/>
-        </w:rPr>
-      </w:pPr>
-      <w:r>
-        <w:rPr>
-          <w:rtl w:val="0"/>
-        </w:rPr>
-      </w:r>
-    </w:p>
-    <w:p>
-      <w:pPr>
-        <w:spacing w:after="240" w:before="240" w:lineRule="auto"/>
-        <w:rPr>
-          <w:sz w:val="32"/>
-          <w:szCs w:val="32"/>
-        </w:rPr>
-      </w:pPr>
-      <w:r>
-        <w:rPr>
-          <w:rtl w:val="0"/>
-        </w:rPr>
-      </w:r>
-    </w:p>
-    <w:p>
-      <w:pPr>
-        <w:spacing w:after="240" w:before="240" w:lineRule="auto"/>
-        <w:rPr>
-          <w:sz w:val="32"/>
-          <w:szCs w:val="32"/>
-        </w:rPr>
-      </w:pPr>
-      <w:r>
-        <w:rPr>
-          <w:rtl w:val="0"/>
-        </w:rPr>
-      </w:r>
-    </w:p>
-    <w:p>
-      <w:pPr>
-        <w:spacing w:after="240" w:before="240" w:lineRule="auto"/>
-        <w:rPr>
-          <w:sz w:val="32"/>
-          <w:szCs w:val="32"/>
-        </w:rPr>
-      </w:pPr>
-      <w:r>
-        <w:rPr>
-          <w:rtl w:val="0"/>
-        </w:rPr>
       </w:r>
     </w:p>
     <w:p>
@@ -3929,41 +3914,234 @@
       </w:pPr>
       <w:r>
         <w:rPr>
-          <w:rtl w:val="0"/>
-        </w:rPr>
-      </w:r>
-    </w:p>
-    <w:p>
-      <w:pPr>
-        <w:rPr>
-          <w:sz w:val="24"/>
-          <w:szCs w:val="24"/>
-        </w:rPr>
-      </w:pPr>
-      <w:r>
-        <w:rPr>
-          <w:rtl w:val="0"/>
-        </w:rPr>
-      </w:r>
-    </w:p>
-    <w:p>
-      <w:pPr>
-        <w:rPr>
-          <w:sz w:val="24"/>
-          <w:szCs w:val="24"/>
-        </w:rPr>
-      </w:pPr>
-      <w:r>
-        <w:rPr>
-          <w:rtl w:val="0"/>
-        </w:rPr>
-      </w:r>
-    </w:p>
-    <w:p>
-      <w:pPr>
-        <w:rPr>
-          <w:sz w:val="24"/>
-          <w:szCs w:val="24"/>
+          <w:sz w:val="48"/>
+          <w:szCs w:val="48"/>
+          <w:rtl w:val="0"/>
+        </w:rPr>
+        <w:t xml:space="preserve">Diagrams for Use Case 1:</w:t>
+      </w:r>
+    </w:p>
+    <w:p>
+      <w:pPr>
+        <w:rPr>
+          <w:sz w:val="24"/>
+          <w:szCs w:val="24"/>
+        </w:rPr>
+      </w:pPr>
+      <w:r>
+        <w:rPr>
+          <w:rtl w:val="0"/>
+        </w:rPr>
+      </w:r>
+    </w:p>
+    <w:p>
+      <w:pPr>
+        <w:rPr>
+          <w:sz w:val="24"/>
+          <w:szCs w:val="24"/>
+        </w:rPr>
+      </w:pPr>
+      <w:r>
+        <w:rPr>
+          <w:rtl w:val="0"/>
+        </w:rPr>
+      </w:r>
+    </w:p>
+    <w:p>
+      <w:pPr>
+        <w:rPr>
+          <w:sz w:val="24"/>
+          <w:szCs w:val="24"/>
+        </w:rPr>
+      </w:pPr>
+      <w:r>
+        <w:rPr>
+          <w:sz w:val="24"/>
+          <w:szCs w:val="24"/>
+        </w:rPr>
+        <w:drawing>
+          <wp:inline distB="114300" distT="114300" distL="114300" distR="114300">
+            <wp:extent cx="5943600" cy="2895600"/>
+            <wp:effectExtent b="0" l="0" r="0" t="0"/>
+            <wp:docPr id="2" name="image1.jpg"/>
+            <a:graphic>
+              <a:graphicData uri="http://schemas.openxmlformats.org/drawingml/2006/picture">
+                <pic:pic>
+                  <pic:nvPicPr>
+                    <pic:cNvPr id="0" name="image1.jpg"/>
+                    <pic:cNvPicPr preferRelativeResize="0"/>
+                  </pic:nvPicPr>
+                  <pic:blipFill>
+                    <a:blip r:embed="rId17"/>
+                    <a:srcRect b="0" l="0" r="0" t="0"/>
+                    <a:stretch>
+                      <a:fillRect/>
+                    </a:stretch>
+                  </pic:blipFill>
+                  <pic:spPr>
+                    <a:xfrm>
+                      <a:off x="0" y="0"/>
+                      <a:ext cx="5943600" cy="2895600"/>
+                    </a:xfrm>
+                    <a:prstGeom prst="rect"/>
+                    <a:ln/>
+                  </pic:spPr>
+                </pic:pic>
+              </a:graphicData>
+            </a:graphic>
+          </wp:inline>
+        </w:drawing>
+      </w:r>
+      <w:r>
+        <w:rPr>
+          <w:rtl w:val="0"/>
+        </w:rPr>
+      </w:r>
+    </w:p>
+    <w:p>
+      <w:pPr>
+        <w:rPr>
+          <w:sz w:val="24"/>
+          <w:szCs w:val="24"/>
+        </w:rPr>
+      </w:pPr>
+      <w:r>
+        <w:rPr>
+          <w:rtl w:val="0"/>
+        </w:rPr>
+      </w:r>
+    </w:p>
+    <w:p>
+      <w:pPr>
+        <w:rPr>
+          <w:sz w:val="24"/>
+          <w:szCs w:val="24"/>
+        </w:rPr>
+      </w:pPr>
+      <w:r>
+        <w:rPr>
+          <w:rtl w:val="0"/>
+        </w:rPr>
+      </w:r>
+    </w:p>
+    <w:p>
+      <w:pPr>
+        <w:rPr>
+          <w:sz w:val="48"/>
+          <w:szCs w:val="48"/>
+        </w:rPr>
+      </w:pPr>
+      <w:r>
+        <w:rPr>
+          <w:sz w:val="48"/>
+          <w:szCs w:val="48"/>
+          <w:rtl w:val="0"/>
+        </w:rPr>
+        <w:t xml:space="preserve">Diagrams for Use Case 2 and 3:</w:t>
+      </w:r>
+    </w:p>
+    <w:p>
+      <w:pPr>
+        <w:rPr>
+          <w:sz w:val="28"/>
+          <w:szCs w:val="28"/>
+        </w:rPr>
+      </w:pPr>
+      <w:r>
+        <w:rPr>
+          <w:rtl w:val="0"/>
+        </w:rPr>
+      </w:r>
+    </w:p>
+    <w:p>
+      <w:pPr>
+        <w:rPr>
+          <w:sz w:val="28"/>
+          <w:szCs w:val="28"/>
+        </w:rPr>
+      </w:pPr>
+      <w:r>
+        <w:rPr>
+          <w:sz w:val="28"/>
+          <w:szCs w:val="28"/>
+          <w:rtl w:val="0"/>
+        </w:rPr>
+        <w:t xml:space="preserve">This diagram can be used for both use case 2 and 3 because the page could contain some kind of selector to display multiple types of data about a repo on one page, such as contributors and open issues.</w:t>
+      </w:r>
+    </w:p>
+    <w:p>
+      <w:pPr>
+        <w:rPr>
+          <w:sz w:val="28"/>
+          <w:szCs w:val="28"/>
+        </w:rPr>
+      </w:pPr>
+      <w:r>
+        <w:rPr>
+          <w:rtl w:val="0"/>
+        </w:rPr>
+      </w:r>
+      <w:r>
+        <w:drawing>
+          <wp:anchor allowOverlap="1" behindDoc="0" distB="114300" distT="114300" distL="114300" distR="114300" hidden="0" layoutInCell="1" locked="0" relativeHeight="0" simplePos="0">
+            <wp:simplePos x="0" y="0"/>
+            <wp:positionH relativeFrom="column">
+              <wp:posOffset>1</wp:posOffset>
+            </wp:positionH>
+            <wp:positionV relativeFrom="paragraph">
+              <wp:posOffset>161925</wp:posOffset>
+            </wp:positionV>
+            <wp:extent cx="3243263" cy="3077144"/>
+            <wp:effectExtent b="0" l="0" r="0" t="0"/>
+            <wp:wrapSquare wrapText="bothSides" distB="114300" distT="114300" distL="114300" distR="114300"/>
+            <wp:docPr id="1" name="image2.jpg"/>
+            <a:graphic>
+              <a:graphicData uri="http://schemas.openxmlformats.org/drawingml/2006/picture">
+                <pic:pic>
+                  <pic:nvPicPr>
+                    <pic:cNvPr id="0" name="image2.jpg"/>
+                    <pic:cNvPicPr preferRelativeResize="0"/>
+                  </pic:nvPicPr>
+                  <pic:blipFill>
+                    <a:blip r:embed="rId18"/>
+                    <a:srcRect b="0" l="0" r="0" t="0"/>
+                    <a:stretch>
+                      <a:fillRect/>
+                    </a:stretch>
+                  </pic:blipFill>
+                  <pic:spPr>
+                    <a:xfrm>
+                      <a:off x="0" y="0"/>
+                      <a:ext cx="3243263" cy="3077144"/>
+                    </a:xfrm>
+                    <a:prstGeom prst="rect"/>
+                    <a:ln/>
+                  </pic:spPr>
+                </pic:pic>
+              </a:graphicData>
+            </a:graphic>
+          </wp:anchor>
+        </w:drawing>
+      </w:r>
+    </w:p>
+    <w:p>
+      <w:pPr>
+        <w:rPr>
+          <w:sz w:val="28"/>
+          <w:szCs w:val="28"/>
+        </w:rPr>
+      </w:pPr>
+      <w:r>
+        <w:rPr>
+          <w:rtl w:val="0"/>
+        </w:rPr>
+      </w:r>
+    </w:p>
+    <w:p>
+      <w:pPr>
+        <w:rPr>
+          <w:sz w:val="48"/>
+          <w:szCs w:val="48"/>
         </w:rPr>
       </w:pPr>
       <w:r>

</xml_diff>